<commit_message>
Relatorio acabado sem cache
</commit_message>
<xml_diff>
--- a/doc/Relatório.docx
+++ b/doc/Relatório.docx
@@ -160,6 +160,7 @@
       <w:r>
         <w:rPr>
           <w:rFonts w:asciiTheme="majorHAnsi" w:hAnsiTheme="majorHAnsi" w:cstheme="majorHAnsi"/>
+          <w:i/>
           <w:sz w:val="44"/>
           <w:szCs w:val="44"/>
           <w:lang w:val="pt-PT"/>
@@ -223,7 +224,7 @@
         <w:jc w:val="center"/>
         <w:rPr>
           <w:rFonts w:asciiTheme="majorHAnsi" w:hAnsiTheme="majorHAnsi" w:cstheme="majorHAnsi"/>
-          <w:sz w:val="28"/>
+          <w:sz w:val="11"/>
           <w:lang w:val="pt-PT"/>
         </w:rPr>
       </w:pPr>
@@ -263,14 +264,6 @@
         </w:rPr>
         <w:t>https://github.com/tecnico-distsys/T08-ForkExec</w:t>
       </w:r>
-    </w:p>
-    <w:p>
-      <w:pPr>
-        <w:jc w:val="center"/>
-        <w:rPr>
-          <w:lang w:val="pt-PT"/>
-        </w:rPr>
-      </w:pPr>
     </w:p>
     <w:p>
       <w:pPr>
@@ -926,14 +919,22 @@
       <w:pPr>
         <w:jc w:val="center"/>
         <w:rPr>
+          <w:sz w:val="44"/>
+          <w:szCs w:val="44"/>
+          <w:lang w:val="pt-PT"/>
+        </w:rPr>
+      </w:pPr>
+    </w:p>
+    <w:p>
+      <w:pPr>
+        <w:jc w:val="center"/>
+        <w:rPr>
           <w:rFonts w:asciiTheme="majorHAnsi" w:hAnsiTheme="majorHAnsi" w:cstheme="majorHAnsi"/>
           <w:sz w:val="32"/>
           <w:szCs w:val="44"/>
           <w:lang w:val="pt-PT"/>
         </w:rPr>
       </w:pPr>
-      <w:bookmarkStart w:id="0" w:name="_GoBack"/>
-      <w:bookmarkEnd w:id="0"/>
       <w:r>
         <w:rPr>
           <w:rFonts w:asciiTheme="majorHAnsi" w:hAnsiTheme="majorHAnsi" w:cstheme="majorHAnsi"/>
@@ -1125,6 +1126,12 @@
         <w:rPr>
           <w:lang w:val="pt-PT"/>
         </w:rPr>
+        <w:t xml:space="preserve"> (para a demonstração)</w:t>
+      </w:r>
+      <w:r>
+        <w:rPr>
+          <w:lang w:val="pt-PT"/>
+        </w:rPr>
         <w:t>.</w:t>
       </w:r>
     </w:p>
@@ -1157,6 +1164,12 @@
         <w:rPr>
           <w:lang w:val="pt-PT"/>
         </w:rPr>
+        <w:t xml:space="preserve"> (na demonstração)</w:t>
+      </w:r>
+      <w:r>
+        <w:rPr>
+          <w:lang w:val="pt-PT"/>
+        </w:rPr>
         <w:t>.</w:t>
       </w:r>
     </w:p>
@@ -1171,6 +1184,32 @@
         <w:rPr>
           <w:lang w:val="pt-PT"/>
         </w:rPr>
+        <w:t xml:space="preserve">– No máximo, </w:t>
+      </w:r>
+      <w:r>
+        <w:rPr>
+          <w:lang w:val="pt-PT"/>
+        </w:rPr>
+        <w:t>assumimos</w:t>
+      </w:r>
+      <w:r>
+        <w:rPr>
+          <w:lang w:val="pt-PT"/>
+        </w:rPr>
+        <w:t xml:space="preserve"> uma minoria de gestores de réplica em falha em simultâneo.</w:t>
+      </w:r>
+    </w:p>
+    <w:p>
+      <w:pPr>
+        <w:spacing w:line="276" w:lineRule="auto"/>
+        <w:rPr>
+          <w:lang w:val="pt-PT"/>
+        </w:rPr>
+      </w:pPr>
+      <w:r>
+        <w:rPr>
+          <w:lang w:val="pt-PT"/>
+        </w:rPr>
         <w:t xml:space="preserve">– Os gestores de </w:t>
       </w:r>
       <w:r>
@@ -1214,62 +1253,6 @@
           <w:lang w:val="pt-PT"/>
         </w:rPr>
         <w:t>.</w:t>
-      </w:r>
-    </w:p>
-    <w:p>
-      <w:pPr>
-        <w:spacing w:line="276" w:lineRule="auto"/>
-        <w:rPr>
-          <w:lang w:val="pt-PT"/>
-        </w:rPr>
-      </w:pPr>
-      <w:r>
-        <w:rPr>
-          <w:lang w:val="pt-PT"/>
-        </w:rPr>
-        <w:t xml:space="preserve">– No </w:t>
-      </w:r>
-      <w:r>
-        <w:rPr>
-          <w:lang w:val="pt-PT"/>
-        </w:rPr>
-        <w:t>máximo</w:t>
-      </w:r>
-      <w:r>
-        <w:rPr>
-          <w:lang w:val="pt-PT"/>
-        </w:rPr>
-        <w:t xml:space="preserve">, </w:t>
-      </w:r>
-      <w:r>
-        <w:rPr>
-          <w:lang w:val="pt-PT"/>
-        </w:rPr>
-        <w:t>assumimos</w:t>
-      </w:r>
-      <w:r>
-        <w:rPr>
-          <w:lang w:val="pt-PT"/>
-        </w:rPr>
-        <w:t xml:space="preserve"> uma minoria de gestores de </w:t>
-      </w:r>
-      <w:r>
-        <w:rPr>
-          <w:lang w:val="pt-PT"/>
-        </w:rPr>
-        <w:t>réplica</w:t>
-      </w:r>
-      <w:r>
-        <w:rPr>
-          <w:lang w:val="pt-PT"/>
-        </w:rPr>
-        <w:t xml:space="preserve"> em falha em </w:t>
-      </w:r>
-      <w:r>
-        <w:rPr>
-          <w:lang w:val="pt-PT"/>
-        </w:rPr>
-        <w:t>simultâneo.</w:t>
       </w:r>
     </w:p>
     <w:p>
@@ -1676,6 +1659,7 @@
         <w:rPr>
           <w:lang w:val="pt-PT"/>
         </w:rPr>
+        <w:lastRenderedPageBreak/>
         <w:t xml:space="preserve">A </w:t>
       </w:r>
       <w:proofErr w:type="spellStart"/>
@@ -1705,21 +1689,34 @@
         </w:rPr>
         <w:t xml:space="preserve"> de escrita que deu origem ao registo.</w:t>
       </w:r>
-    </w:p>
-    <w:p>
-      <w:pPr>
-        <w:spacing w:line="276" w:lineRule="auto"/>
-        <w:rPr>
-          <w:lang w:val="pt-PT"/>
-        </w:rPr>
-      </w:pPr>
-      <w:r>
-        <w:rPr>
-          <w:lang w:val="pt-PT"/>
-        </w:rPr>
-        <w:lastRenderedPageBreak/>
-        <w:t xml:space="preserve"> </w:t>
-      </w:r>
+      <w:r>
+        <w:rPr>
+          <w:lang w:val="pt-PT"/>
+        </w:rPr>
+        <w:t xml:space="preserve"> Quanto maior a </w:t>
+      </w:r>
+      <w:proofErr w:type="spellStart"/>
+      <w:r>
+        <w:rPr>
+          <w:lang w:val="pt-PT"/>
+        </w:rPr>
+        <w:t>tag</w:t>
+      </w:r>
+      <w:proofErr w:type="spellEnd"/>
+      <w:r>
+        <w:rPr>
+          <w:lang w:val="pt-PT"/>
+        </w:rPr>
+        <w:t xml:space="preserve"> mais recente o registo.</w:t>
+      </w:r>
+    </w:p>
+    <w:p>
+      <w:pPr>
+        <w:spacing w:line="276" w:lineRule="auto"/>
+        <w:rPr>
+          <w:lang w:val="pt-PT"/>
+        </w:rPr>
+      </w:pPr>
     </w:p>
     <w:p>
       <w:pPr>
@@ -1967,6 +1964,12 @@
         <w:t>maxTag</w:t>
       </w:r>
       <w:proofErr w:type="spellEnd"/>
+      <w:r>
+        <w:rPr>
+          <w:lang w:val="pt-PT"/>
+        </w:rPr>
+        <w:t xml:space="preserve"> e para obter valor atual da instância</w:t>
+      </w:r>
     </w:p>
     <w:p>
       <w:pPr>
@@ -2088,7 +2091,7 @@
         <w:rPr>
           <w:lang w:val="pt-PT"/>
         </w:rPr>
-        <w:t xml:space="preserve">  </w:t>
+        <w:t xml:space="preserve"> </w:t>
       </w:r>
       <w:r>
         <w:rPr>
@@ -2123,7 +2126,19 @@
         <w:rPr>
           <w:lang w:val="pt-PT"/>
         </w:rPr>
-        <w:t xml:space="preserve"> cliente</w:t>
+        <w:t xml:space="preserve"> </w:t>
+      </w:r>
+      <w:r>
+        <w:rPr>
+          <w:lang w:val="pt-PT"/>
+        </w:rPr>
+        <w:t xml:space="preserve">valor escrito ao </w:t>
+      </w:r>
+      <w:r>
+        <w:rPr>
+          <w:lang w:val="pt-PT"/>
+        </w:rPr>
+        <w:t>cliente</w:t>
       </w:r>
     </w:p>
     <w:p>
@@ -2803,6 +2818,247 @@
         </w:rPr>
         <w:t>a nossa solução apenas as escritas na mesma 'conta' são sincronizadas.</w:t>
       </w:r>
+    </w:p>
+    <w:p>
+      <w:pPr>
+        <w:spacing w:line="276" w:lineRule="auto"/>
+        <w:rPr>
+          <w:lang w:val="pt-PT"/>
+        </w:rPr>
+      </w:pPr>
+      <w:r>
+        <w:rPr>
+          <w:lang w:val="pt-PT"/>
+        </w:rPr>
+        <w:lastRenderedPageBreak/>
+        <w:t>V</w:t>
+      </w:r>
+      <w:r>
+        <w:rPr>
+          <w:lang w:val="pt-PT"/>
+        </w:rPr>
+        <w:t>erificações são efetuadas</w:t>
+      </w:r>
+      <w:r>
+        <w:rPr>
+          <w:lang w:val="pt-PT"/>
+        </w:rPr>
+        <w:t xml:space="preserve"> no </w:t>
+      </w:r>
+      <w:proofErr w:type="spellStart"/>
+      <w:r>
+        <w:rPr>
+          <w:lang w:val="pt-PT"/>
+        </w:rPr>
+        <w:t>Front</w:t>
+      </w:r>
+      <w:proofErr w:type="spellEnd"/>
+      <w:r>
+        <w:rPr>
+          <w:lang w:val="pt-PT"/>
+        </w:rPr>
+        <w:t xml:space="preserve"> </w:t>
+      </w:r>
+      <w:proofErr w:type="spellStart"/>
+      <w:r>
+        <w:rPr>
+          <w:lang w:val="pt-PT"/>
+        </w:rPr>
+        <w:t>End</w:t>
+      </w:r>
+      <w:proofErr w:type="spellEnd"/>
+      <w:r>
+        <w:rPr>
+          <w:lang w:val="pt-PT"/>
+        </w:rPr>
+        <w:t xml:space="preserve"> na nossa solução, as operações de </w:t>
+      </w:r>
+      <w:proofErr w:type="spellStart"/>
+      <w:r>
+        <w:rPr>
+          <w:i/>
+          <w:lang w:val="pt-PT"/>
+        </w:rPr>
+        <w:t>read</w:t>
+      </w:r>
+      <w:proofErr w:type="spellEnd"/>
+      <w:r>
+        <w:rPr>
+          <w:lang w:val="pt-PT"/>
+        </w:rPr>
+        <w:t xml:space="preserve"> e </w:t>
+      </w:r>
+      <w:proofErr w:type="spellStart"/>
+      <w:r>
+        <w:rPr>
+          <w:i/>
+          <w:lang w:val="pt-PT"/>
+        </w:rPr>
+        <w:t>write</w:t>
+      </w:r>
+      <w:proofErr w:type="spellEnd"/>
+      <w:r>
+        <w:rPr>
+          <w:lang w:val="pt-PT"/>
+        </w:rPr>
+        <w:t xml:space="preserve"> assumem que os argumentos estão corretos. Tomamos esta decisão para simplificar nosso código.</w:t>
+      </w:r>
+    </w:p>
+    <w:p>
+      <w:pPr>
+        <w:spacing w:line="276" w:lineRule="auto"/>
+        <w:rPr>
+          <w:lang w:val="pt-PT"/>
+        </w:rPr>
+      </w:pPr>
+    </w:p>
+    <w:p>
+      <w:pPr>
+        <w:spacing w:line="276" w:lineRule="auto"/>
+        <w:rPr>
+          <w:lang w:val="pt-PT"/>
+        </w:rPr>
+      </w:pPr>
+      <w:r>
+        <w:rPr>
+          <w:lang w:val="pt-PT"/>
+        </w:rPr>
+        <w:t xml:space="preserve">Removemos a </w:t>
+      </w:r>
+      <w:proofErr w:type="spellStart"/>
+      <w:r>
+        <w:rPr>
+          <w:lang w:val="pt-PT"/>
+        </w:rPr>
+        <w:t>excepçõe</w:t>
+      </w:r>
+      <w:proofErr w:type="spellEnd"/>
+      <w:r>
+        <w:rPr>
+          <w:lang w:val="pt-PT"/>
+        </w:rPr>
+        <w:t xml:space="preserve"> </w:t>
+      </w:r>
+      <w:proofErr w:type="spellStart"/>
+      <w:r>
+        <w:rPr>
+          <w:lang w:val="pt-PT"/>
+        </w:rPr>
+        <w:t>EmailAlreadyExistsFault</w:t>
+      </w:r>
+      <w:proofErr w:type="spellEnd"/>
+      <w:r>
+        <w:rPr>
+          <w:lang w:val="pt-PT"/>
+        </w:rPr>
+        <w:t xml:space="preserve"> pois na nossa implementação, só com </w:t>
+      </w:r>
+      <w:proofErr w:type="spellStart"/>
+      <w:r>
+        <w:rPr>
+          <w:i/>
+          <w:lang w:val="pt-PT"/>
+        </w:rPr>
+        <w:t>read</w:t>
+      </w:r>
+      <w:proofErr w:type="spellEnd"/>
+      <w:r>
+        <w:rPr>
+          <w:lang w:val="pt-PT"/>
+        </w:rPr>
+        <w:t xml:space="preserve"> e </w:t>
+      </w:r>
+      <w:proofErr w:type="spellStart"/>
+      <w:r>
+        <w:rPr>
+          <w:i/>
+          <w:lang w:val="pt-PT"/>
+        </w:rPr>
+        <w:t>write</w:t>
+      </w:r>
+      <w:proofErr w:type="spellEnd"/>
+      <w:r>
+        <w:rPr>
+          <w:lang w:val="pt-PT"/>
+        </w:rPr>
+        <w:t xml:space="preserve"> não temos maneira de saber se o email já está registado. Esta impossibilidade deve-se ao facto de que se o </w:t>
+      </w:r>
+      <w:proofErr w:type="spellStart"/>
+      <w:r>
+        <w:rPr>
+          <w:i/>
+          <w:lang w:val="pt-PT"/>
+        </w:rPr>
+        <w:t>write</w:t>
+      </w:r>
+      <w:proofErr w:type="spellEnd"/>
+      <w:r>
+        <w:rPr>
+          <w:lang w:val="pt-PT"/>
+        </w:rPr>
+        <w:t xml:space="preserve"> for chamado com um email que já existe este não falha, nem lança </w:t>
+      </w:r>
+      <w:proofErr w:type="spellStart"/>
+      <w:r>
+        <w:rPr>
+          <w:lang w:val="pt-PT"/>
+        </w:rPr>
+        <w:t>excepção</w:t>
+      </w:r>
+      <w:proofErr w:type="spellEnd"/>
+      <w:r>
+        <w:rPr>
+          <w:lang w:val="pt-PT"/>
+        </w:rPr>
+        <w:t xml:space="preserve">, apenas adiciona a conta. O mesmo acontece com o </w:t>
+      </w:r>
+      <w:proofErr w:type="spellStart"/>
+      <w:r>
+        <w:rPr>
+          <w:i/>
+          <w:lang w:val="pt-PT"/>
+        </w:rPr>
+        <w:t>read</w:t>
+      </w:r>
+      <w:proofErr w:type="spellEnd"/>
+      <w:r>
+        <w:rPr>
+          <w:lang w:val="pt-PT"/>
+        </w:rPr>
+        <w:t>.</w:t>
+      </w:r>
+    </w:p>
+    <w:p>
+      <w:pPr>
+        <w:spacing w:line="276" w:lineRule="auto"/>
+        <w:rPr>
+          <w:lang w:val="pt-PT"/>
+        </w:rPr>
+      </w:pPr>
+    </w:p>
+    <w:p>
+      <w:pPr>
+        <w:spacing w:line="276" w:lineRule="auto"/>
+        <w:rPr>
+          <w:lang w:val="pt-PT"/>
+        </w:rPr>
+      </w:pPr>
+      <w:bookmarkStart w:id="0" w:name="_GoBack"/>
+      <w:bookmarkEnd w:id="0"/>
+    </w:p>
+    <w:p>
+      <w:pPr>
+        <w:rPr>
+          <w:lang w:val="pt-PT"/>
+        </w:rPr>
+      </w:pPr>
+    </w:p>
+    <w:p>
+      <w:pPr>
+        <w:rPr>
+          <w:lang w:val="pt-PT"/>
+        </w:rPr>
+      </w:pPr>
     </w:p>
     <w:sectPr>
       <w:headerReference w:type="default" r:id="rId12"/>
@@ -4126,7 +4382,7 @@
 </file>
 
 <file path=customXml/itemProps1.xml><?xml version="1.0" encoding="utf-8"?>
-<ds:datastoreItem xmlns:ds="http://schemas.openxmlformats.org/officeDocument/2006/customXml" ds:itemID="{22EDE081-C3B2-5B46-A041-EC8F0E1AE8D7}">
+<ds:datastoreItem xmlns:ds="http://schemas.openxmlformats.org/officeDocument/2006/customXml" ds:itemID="{04E02202-57E5-7047-9A37-25A440F81CC2}">
   <ds:schemaRefs>
     <ds:schemaRef ds:uri="http://schemas.openxmlformats.org/officeDocument/2006/bibliography"/>
   </ds:schemaRefs>

</xml_diff>